<commit_message>
add final report and ppt transcript
</commit_message>
<xml_diff>
--- a/Project/final_report.docx
+++ b/Project/final_report.docx
@@ -1276,17 +1276,14 @@
         </w:numPr>
       </w:pPr>
       <w:r>
+        <w:t xml:space="preserve">3.1 </w:t>
+      </w:r>
+      <w:r>
         <w:t>Model 1: LSTM sequence-to-sequence model</w:t>
       </w:r>
     </w:p>
     <w:p>
       <w:pPr>
-        <w:pStyle w:val="ACLTextFirstLine"/>
-        <w:ind w:firstLine="0"/>
-      </w:pPr>
-    </w:p>
-    <w:p>
-      <w:pPr>
         <w:pStyle w:val="ACLText"/>
       </w:pPr>
       <w:r>
@@ -1299,7 +1296,7 @@
         <w:t xml:space="preserve">[1] </w:t>
       </w:r>
       <w:r>
-        <w:t>and</w:t>
+        <w:t>which</w:t>
       </w:r>
       <w:r>
         <w:rPr>
@@ -1331,9 +1328,29 @@
     </w:p>
     <w:p>
       <w:pPr>
-        <w:pStyle w:val="ACLSubsection"/>
-      </w:pPr>
-      <w:r>
+        <w:pStyle w:val="Heading2"/>
+        <w:numPr>
+          <w:ilvl w:val="1"/>
+          <w:numId w:val="16"/>
+        </w:numPr>
+        <w:rPr>
+          <w:rFonts w:ascii="Times New Roman" w:hAnsi="Times New Roman" w:cs="Times New Roman"/>
+          <w:b/>
+          <w:bCs/>
+          <w:color w:val="000000" w:themeColor="text1"/>
+          <w:sz w:val="22"/>
+          <w:szCs w:val="22"/>
+        </w:rPr>
+      </w:pPr>
+      <w:r>
+        <w:rPr>
+          <w:rFonts w:ascii="Times New Roman" w:hAnsi="Times New Roman" w:cs="Times New Roman"/>
+          <w:b/>
+          <w:bCs/>
+          <w:color w:val="000000" w:themeColor="text1"/>
+          <w:sz w:val="22"/>
+          <w:szCs w:val="22"/>
+        </w:rPr>
         <w:t>Model 2: Fine-tuned transformer</w:t>
       </w:r>
     </w:p>
@@ -2064,7 +2081,12 @@
         <w:ind w:firstLine="0"/>
       </w:pPr>
       <w:r>
-        <w:t xml:space="preserve">Text-to-text Transformer Model (T5) was invented by Google and pre-trained on C4 dataset, which is a cleaned version of Common Crawl’s web crawl corpus. It is an encoder-decoder model pre-trained on a multi-task mixture of unsupervised and supervised tasks [3]. The goal of this model is to reframe all NLP tasks into a unified text-to-text-format where the input and output are always text strings. </w:t>
+        <w:t xml:space="preserve">Text-to-text Transformer Model (T5) was invented by Google and pre-trained on C4 dataset, which is a cleaned version of Common Crawl’s web crawl corpus. It is an encoder-decoder model pre-trained on a multi-task mixture of unsupervised and supervised tasks </w:t>
+      </w:r>
+      <w:bookmarkStart w:id="1" w:name="_GoBack"/>
+      <w:bookmarkEnd w:id="1"/>
+      <w:r>
+        <w:t xml:space="preserve">[3]. The goal of this model is to reframe all NLP tasks into a unified text-to-text-format where the input and output are always text strings. </w:t>
       </w:r>
     </w:p>
     <w:p>
@@ -2078,7 +2100,7 @@
         <w:ind w:firstLine="0"/>
       </w:pPr>
       <w:r>
-        <w:t xml:space="preserve"> T5 is different from BERT-based models that can only output either a class label or a span of the input. The advantage of this model is that it allows us to use the same model, loss function, and hyperparameters on any NLP task, including machine translation, summarization, question answering, and classification tasks.</w:t>
+        <w:t>T5 is different from BERT-based models that can only output either a class label or a span of the input. The advantage of this model is that it allows us to use the same model, loss function, and hyperparameters on any NLP task, including machine translation, summarization, question answering, and classification tasks.</w:t>
       </w:r>
     </w:p>
     <w:p>
@@ -5348,9 +5370,11 @@
         <w:tc>
           <w:tcPr>
             <w:tcW w:w="1271" w:type="dxa"/>
+            <w:vAlign w:val="center"/>
           </w:tcPr>
           <w:p>
             <w:pPr>
+              <w:jc w:val="center"/>
               <w:rPr>
                 <w:rFonts w:ascii="Times New Roman" w:hAnsi="Times New Roman" w:cs="Times New Roman"/>
                 <w:b/>
@@ -5501,9 +5525,11 @@
         <w:tc>
           <w:tcPr>
             <w:tcW w:w="1271" w:type="dxa"/>
+            <w:vAlign w:val="center"/>
           </w:tcPr>
           <w:p>
             <w:pPr>
+              <w:jc w:val="center"/>
               <w:rPr>
                 <w:rFonts w:ascii="Times New Roman" w:hAnsi="Times New Roman" w:cs="Times New Roman"/>
               </w:rPr>
@@ -5567,9 +5593,11 @@
         <w:tc>
           <w:tcPr>
             <w:tcW w:w="1271" w:type="dxa"/>
+            <w:vAlign w:val="center"/>
           </w:tcPr>
           <w:p>
             <w:pPr>
+              <w:jc w:val="center"/>
               <w:rPr>
                 <w:rFonts w:ascii="Times New Roman" w:hAnsi="Times New Roman" w:cs="Times New Roman"/>
               </w:rPr>
@@ -5647,9 +5675,11 @@
         <w:tc>
           <w:tcPr>
             <w:tcW w:w="1271" w:type="dxa"/>
+            <w:vAlign w:val="center"/>
           </w:tcPr>
           <w:p>
             <w:pPr>
+              <w:jc w:val="center"/>
               <w:rPr>
                 <w:rFonts w:ascii="Times New Roman" w:hAnsi="Times New Roman" w:cs="Times New Roman"/>
               </w:rPr>
@@ -5741,9 +5771,11 @@
         <w:tc>
           <w:tcPr>
             <w:tcW w:w="1271" w:type="dxa"/>
+            <w:vAlign w:val="center"/>
           </w:tcPr>
           <w:p>
             <w:pPr>
+              <w:jc w:val="center"/>
               <w:rPr>
                 <w:rFonts w:ascii="Times New Roman" w:hAnsi="Times New Roman" w:cs="Times New Roman"/>
               </w:rPr>
@@ -5848,9 +5880,11 @@
         <w:tc>
           <w:tcPr>
             <w:tcW w:w="1271" w:type="dxa"/>
+            <w:vAlign w:val="center"/>
           </w:tcPr>
           <w:p>
             <w:pPr>
+              <w:jc w:val="center"/>
               <w:rPr>
                 <w:rFonts w:ascii="Times New Roman" w:hAnsi="Times New Roman" w:cs="Times New Roman"/>
               </w:rPr>
@@ -5955,9 +5989,11 @@
         <w:tc>
           <w:tcPr>
             <w:tcW w:w="1271" w:type="dxa"/>
+            <w:vAlign w:val="center"/>
           </w:tcPr>
           <w:p>
             <w:pPr>
+              <w:jc w:val="center"/>
               <w:rPr>
                 <w:rFonts w:ascii="Times New Roman" w:hAnsi="Times New Roman" w:cs="Times New Roman"/>
               </w:rPr>
@@ -6134,12 +6170,7 @@
         <w:ind w:firstLine="0"/>
       </w:pPr>
       <w:r>
-        <w:t>For the reference summary, there is some extra information that our models</w:t>
-      </w:r>
-      <w:bookmarkStart w:id="1" w:name="_GoBack"/>
-      <w:bookmarkEnd w:id="1"/>
-      <w:r>
-        <w:t xml:space="preserve"> may have troubles dealing with. The first point is the word “reds” which refers to “Liverpool” not color. The other point is “</w:t>
+        <w:t>For the reference summary, there is some extra information that our models may have troubles dealing with. The first point is the word “reds” which refers to “Liverpool” not color. The other point is “</w:t>
       </w:r>
       <w:proofErr w:type="spellStart"/>
       <w:r>
@@ -6178,9 +6209,11 @@
         <w:tc>
           <w:tcPr>
             <w:tcW w:w="1247" w:type="dxa"/>
+            <w:vAlign w:val="center"/>
           </w:tcPr>
           <w:p>
             <w:pPr>
+              <w:jc w:val="center"/>
               <w:rPr>
                 <w:rFonts w:ascii="Times New Roman" w:hAnsi="Times New Roman" w:cs="Times New Roman"/>
                 <w:b/>
@@ -6362,9 +6395,11 @@
         <w:tc>
           <w:tcPr>
             <w:tcW w:w="1247" w:type="dxa"/>
+            <w:vAlign w:val="center"/>
           </w:tcPr>
           <w:p>
             <w:pPr>
+              <w:jc w:val="center"/>
               <w:rPr>
                 <w:rFonts w:ascii="Times New Roman" w:hAnsi="Times New Roman" w:cs="Times New Roman"/>
                 <w:sz w:val="22"/>
@@ -6426,9 +6461,11 @@
         <w:tc>
           <w:tcPr>
             <w:tcW w:w="1247" w:type="dxa"/>
+            <w:vAlign w:val="center"/>
           </w:tcPr>
           <w:p>
             <w:pPr>
+              <w:jc w:val="center"/>
               <w:rPr>
                 <w:rFonts w:ascii="Times New Roman" w:hAnsi="Times New Roman" w:cs="Times New Roman"/>
                 <w:sz w:val="22"/>
@@ -6526,9 +6563,11 @@
         <w:tc>
           <w:tcPr>
             <w:tcW w:w="1247" w:type="dxa"/>
+            <w:vAlign w:val="center"/>
           </w:tcPr>
           <w:p>
             <w:pPr>
+              <w:jc w:val="center"/>
               <w:rPr>
                 <w:rFonts w:ascii="Times New Roman" w:hAnsi="Times New Roman" w:cs="Times New Roman"/>
                 <w:sz w:val="22"/>
@@ -6625,9 +6664,11 @@
         <w:tc>
           <w:tcPr>
             <w:tcW w:w="1247" w:type="dxa"/>
+            <w:vAlign w:val="center"/>
           </w:tcPr>
           <w:p>
             <w:pPr>
+              <w:jc w:val="center"/>
               <w:rPr>
                 <w:rFonts w:ascii="Times New Roman" w:hAnsi="Times New Roman" w:cs="Times New Roman"/>
                 <w:sz w:val="22"/>
@@ -6725,9 +6766,11 @@
         <w:tc>
           <w:tcPr>
             <w:tcW w:w="1247" w:type="dxa"/>
+            <w:vAlign w:val="center"/>
           </w:tcPr>
           <w:p>
             <w:pPr>
+              <w:jc w:val="center"/>
               <w:rPr>
                 <w:rFonts w:ascii="Times New Roman" w:hAnsi="Times New Roman" w:cs="Times New Roman"/>
                 <w:sz w:val="22"/>
@@ -6843,9 +6886,11 @@
         <w:tc>
           <w:tcPr>
             <w:tcW w:w="1247" w:type="dxa"/>
+            <w:vAlign w:val="center"/>
           </w:tcPr>
           <w:p>
             <w:pPr>
+              <w:jc w:val="center"/>
               <w:rPr>
                 <w:rFonts w:ascii="Times New Roman" w:hAnsi="Times New Roman" w:cs="Times New Roman"/>
                 <w:sz w:val="22"/>
@@ -6938,41 +6983,6 @@
               <w:t xml:space="preserve"> get money to spend.</w:t>
             </w:r>
           </w:p>
-          <w:p>
-            <w:pPr>
-              <w:rPr>
-                <w:rFonts w:ascii="Times New Roman" w:hAnsi="Times New Roman" w:cs="Times New Roman"/>
-                <w:sz w:val="22"/>
-                <w:szCs w:val="24"/>
-              </w:rPr>
-            </w:pPr>
-            <w:r>
-              <w:rPr>
-                <w:rFonts w:ascii="Times New Roman" w:hAnsi="Times New Roman" w:cs="Times New Roman"/>
-                <w:sz w:val="22"/>
-                <w:szCs w:val="24"/>
-              </w:rPr>
-              <w:t>-</w:t>
-            </w:r>
-            <w:proofErr w:type="spellStart"/>
-            <w:r>
-              <w:rPr>
-                <w:rFonts w:ascii="Times New Roman" w:hAnsi="Times New Roman" w:cs="Times New Roman"/>
-                <w:sz w:val="22"/>
-                <w:szCs w:val="24"/>
-              </w:rPr>
-              <w:t>schweinsteiger</w:t>
-            </w:r>
-            <w:proofErr w:type="spellEnd"/>
-            <w:r>
-              <w:rPr>
-                <w:rFonts w:ascii="Times New Roman" w:hAnsi="Times New Roman" w:cs="Times New Roman"/>
-                <w:sz w:val="22"/>
-                <w:szCs w:val="24"/>
-              </w:rPr>
-              <w:t xml:space="preserve"> is thought to be keen on.</w:t>
-            </w:r>
-          </w:p>
         </w:tc>
       </w:tr>
     </w:tbl>
@@ -7005,67 +7015,27 @@
     </w:p>
     <w:p>
       <w:pPr>
-        <w:pStyle w:val="ACLTextFirstLine"/>
-        <w:ind w:firstLine="0"/>
-        <w:rPr>
-          <w:lang w:val="en-GB"/>
-        </w:rPr>
-      </w:pPr>
-    </w:p>
-    <w:p>
-      <w:pPr>
-        <w:pStyle w:val="ACLTextFirstLine"/>
-        <w:ind w:firstLine="0"/>
-      </w:pPr>
-    </w:p>
-    <w:p>
-      <w:pPr>
-        <w:pStyle w:val="ACLTextFirstLine"/>
-        <w:ind w:firstLine="0"/>
-      </w:pPr>
-    </w:p>
-    <w:p>
-      <w:pPr>
-        <w:pStyle w:val="ACLTextFirstLine"/>
-        <w:ind w:firstLine="0"/>
-      </w:pPr>
-    </w:p>
-    <w:p>
-      <w:pPr>
         <w:pStyle w:val="ACLSection"/>
       </w:pPr>
       <w:r>
         <w:t>Conclusion</w:t>
       </w:r>
-    </w:p>
-    <w:p>
-      <w:pPr>
-        <w:pStyle w:val="ACLText"/>
-      </w:pPr>
-      <w:r>
-        <w:t>-</w:t>
-      </w:r>
-    </w:p>
-    <w:p>
-      <w:pPr>
-        <w:pStyle w:val="ACLSection"/>
-      </w:pPr>
+      <w:r>
+        <w:t xml:space="preserve"> and </w:t>
+      </w:r>
       <w:r>
         <w:t>Future Work</w:t>
       </w:r>
     </w:p>
     <w:p>
       <w:pPr>
-        <w:pStyle w:val="ACLText"/>
-      </w:pPr>
-      <w:r>
-        <w:t>-</w:t>
-      </w:r>
-    </w:p>
-    <w:p>
-      <w:pPr>
         <w:pStyle w:val="ACLReferencesHeader"/>
       </w:pPr>
+    </w:p>
+    <w:p>
+      <w:pPr>
+        <w:pStyle w:val="ACLReferencesHeader"/>
+      </w:pPr>
       <w:r>
         <w:t xml:space="preserve">References </w:t>
       </w:r>
@@ -7268,10 +7238,7 @@
         <w:pStyle w:val="ACLReferencesText"/>
       </w:pPr>
       <w:r>
-        <w:t xml:space="preserve">[7] Jacob Devlin and Ming-Wei Chang and Kenton Lee and Kristina Toutanova (2018). BERT: Pre-training </w:t>
-      </w:r>
-      <w:r>
-        <w:t xml:space="preserve">of Deep Bidirectional Transformers for Language </w:t>
+        <w:t xml:space="preserve">[7] Jacob Devlin and Ming-Wei Chang and Kenton Lee and Kristina Toutanova (2018). BERT: Pre-training of Deep Bidirectional Transformers for Language </w:t>
       </w:r>
       <w:proofErr w:type="spellStart"/>
       <w:r>
@@ -7411,7 +7378,10 @@
       </w:r>
       <w:proofErr w:type="spellEnd"/>
       <w:r>
-        <w:t xml:space="preserve"> Transformers: State-of-the-art Natural Language </w:t>
+        <w:t xml:space="preserve"> Transformers: State-of-the-</w:t>
+      </w:r>
+      <w:r>
+        <w:t xml:space="preserve">art Natural Language </w:t>
       </w:r>
       <w:proofErr w:type="spellStart"/>
       <w:r>
@@ -9260,6 +9230,15 @@
   </w:num>
   <w:num w:numId="15">
     <w:abstractNumId w:val="5"/>
+  </w:num>
+  <w:num w:numId="16">
+    <w:abstractNumId w:val="1"/>
+    <w:lvlOverride w:ilvl="0">
+      <w:startOverride w:val="3"/>
+    </w:lvlOverride>
+    <w:lvlOverride w:ilvl="1">
+      <w:startOverride w:val="2"/>
+    </w:lvlOverride>
   </w:num>
 </w:numbering>
 </file>
@@ -11037,7 +11016,7 @@
 </file>
 
 <file path=customXml/itemProps1.xml><?xml version="1.0" encoding="utf-8"?>
-<ds:datastoreItem xmlns:ds="http://schemas.openxmlformats.org/officeDocument/2006/customXml" ds:itemID="{A85987F8-9669-4B4D-9979-D215F6DAAFA1}">
+<ds:datastoreItem xmlns:ds="http://schemas.openxmlformats.org/officeDocument/2006/customXml" ds:itemID="{979A9D90-286B-4BF2-AA8A-C26687D2C4B1}">
   <ds:schemaRefs>
     <ds:schemaRef ds:uri="http://schemas.openxmlformats.org/officeDocument/2006/bibliography"/>
   </ds:schemaRefs>

</xml_diff>